<commit_message>
final edits for first version
</commit_message>
<xml_diff>
--- a/Getting Started.docx
+++ b/Getting Started.docx
@@ -663,9 +663,9 @@
 <file path=word/numbering.xml><?xml version="1.0" encoding="utf-8"?>
 <w:numbering xmlns:wpc="http://schemas.microsoft.com/office/word/2010/wordprocessingCanvas" xmlns:cx="http://schemas.microsoft.com/office/drawing/2014/chartex" xmlns:cx1="http://schemas.microsoft.com/office/drawing/2015/9/8/chartex" xmlns:cx2="http://schemas.microsoft.com/office/drawing/2015/10/21/chartex" xmlns:cx3="http://schemas.microsoft.com/office/drawing/2016/5/9/chartex" xmlns:cx4="http://schemas.microsoft.com/office/drawing/2016/5/10/chartex" xmlns:cx5="http://schemas.microsoft.com/office/drawing/2016/5/11/chartex" xmlns:cx6="http://schemas.microsoft.com/office/drawing/2016/5/12/chartex" xmlns:cx7="http://schemas.microsoft.com/office/drawing/2016/5/13/chartex" xmlns:cx8="http://schemas.microsoft.com/office/drawing/2016/5/14/chartex" xmlns:mc="http://schemas.openxmlformats.org/markup-compatibility/2006" xmlns:aink="http://schemas.microsoft.com/office/drawing/2016/ink" xmlns:am3d="http://schemas.microsoft.com/office/drawing/2017/model3d" xmlns:o="urn:schemas-microsoft-com:office:office" xmlns:oel="http://schemas.microsoft.com/office/2019/extlst" xmlns:r="http://schemas.openxmlformats.org/officeDocument/2006/relationships" xmlns:m="http://schemas.openxmlformats.org/officeDocument/2006/math" xmlns:v="urn:schemas-microsoft-com:vml" xmlns:wp14="http://schemas.microsoft.com/office/word/2010/wordprocessingDrawing" xmlns:wp="http://schemas.openxmlformats.org/drawingml/2006/wordprocessingDrawing" xmlns:w10="urn:schemas-microsoft-com:office:word" xmlns:w="http://schemas.openxmlformats.org/wordprocessingml/2006/main" xmlns:w14="http://schemas.microsoft.com/office/word/2010/wordml" xmlns:w15="http://schemas.microsoft.com/office/word/2012/wordml" xmlns:w16cex="http://schemas.microsoft.com/office/word/2018/wordml/cex" xmlns:w16cid="http://schemas.microsoft.com/office/word/2016/wordml/cid" xmlns:w16="http://schemas.microsoft.com/office/word/2018/wordml" xmlns:w16sdtdh="http://schemas.microsoft.com/office/word/2020/wordml/sdtdatahash" xmlns:w16se="http://schemas.microsoft.com/office/word/2015/wordml/symex" xmlns:wpg="http://schemas.microsoft.com/office/word/2010/wordprocessingGroup" xmlns:wpi="http://schemas.microsoft.com/office/word/2010/wordprocessingInk" xmlns:wne="http://schemas.microsoft.com/office/word/2006/wordml" xmlns:wps="http://schemas.microsoft.com/office/word/2010/wordprocessingShape" mc:Ignorable="w14 w15 w16se w16cid w16 w16cex w16sdtdh wp14">
   <w:abstractNum w:abstractNumId="0" w15:restartNumberingAfterBreak="0">
-    <w:nsid w:val="1F5B2DEB"/>
+    <w:nsid w:val="0F557584"/>
     <w:multiLevelType w:val="multilevel"/>
-    <w:tmpl w:val="95D4768A"/>
+    <w:tmpl w:val="549EBFA0"/>
     <w:lvl w:ilvl="0">
       <w:start w:val="1"/>
       <w:numFmt w:val="bullet"/>
@@ -812,9 +812,9 @@
     </w:lvl>
   </w:abstractNum>
   <w:abstractNum w:abstractNumId="1" w15:restartNumberingAfterBreak="0">
-    <w:nsid w:val="42673631"/>
+    <w:nsid w:val="1FD1478F"/>
     <w:multiLevelType w:val="multilevel"/>
-    <w:tmpl w:val="72627E00"/>
+    <w:tmpl w:val="F550C710"/>
     <w:lvl w:ilvl="0">
       <w:start w:val="1"/>
       <w:numFmt w:val="bullet"/>
@@ -961,9 +961,9 @@
     </w:lvl>
   </w:abstractNum>
   <w:abstractNum w:abstractNumId="2" w15:restartNumberingAfterBreak="0">
-    <w:nsid w:val="5CEF7CF8"/>
+    <w:nsid w:val="316810EC"/>
     <w:multiLevelType w:val="multilevel"/>
-    <w:tmpl w:val="FA30CFD0"/>
+    <w:tmpl w:val="D338A6DA"/>
     <w:lvl w:ilvl="0">
       <w:start w:val="1"/>
       <w:numFmt w:val="bullet"/>
@@ -1109,13 +1109,13 @@
       </w:rPr>
     </w:lvl>
   </w:abstractNum>
-  <w:num w:numId="1" w16cid:durableId="923995747">
+  <w:num w:numId="1" w16cid:durableId="1104836407">
     <w:abstractNumId w:val="0"/>
   </w:num>
-  <w:num w:numId="2" w16cid:durableId="736054077">
+  <w:num w:numId="2" w16cid:durableId="1149175776">
     <w:abstractNumId w:val="1"/>
   </w:num>
-  <w:num w:numId="3" w16cid:durableId="857697266">
+  <w:num w:numId="3" w16cid:durableId="1089931789">
     <w:abstractNumId w:val="2"/>
   </w:num>
 </w:numbering>
@@ -1526,7 +1526,7 @@
     <w:link w:val="Heading1Char"/>
     <w:uiPriority w:val="9"/>
     <w:qFormat/>
-    <w:rsid w:val="00EC150B"/>
+    <w:rsid w:val="00850123"/>
     <w:pPr>
       <w:spacing w:before="100" w:beforeAutospacing="1" w:after="100" w:afterAutospacing="1" w:line="240" w:lineRule="auto"/>
       <w:outlineLvl w:val="0"/>
@@ -1546,7 +1546,7 @@
     <w:link w:val="Heading2Char"/>
     <w:uiPriority w:val="9"/>
     <w:qFormat/>
-    <w:rsid w:val="00EC150B"/>
+    <w:rsid w:val="00850123"/>
     <w:pPr>
       <w:spacing w:before="100" w:beforeAutospacing="1" w:after="100" w:afterAutospacing="1" w:line="240" w:lineRule="auto"/>
       <w:outlineLvl w:val="1"/>
@@ -1591,7 +1591,7 @@
     <w:basedOn w:val="DefaultParagraphFont"/>
     <w:link w:val="Heading1"/>
     <w:uiPriority w:val="9"/>
-    <w:rsid w:val="00EC150B"/>
+    <w:rsid w:val="00850123"/>
     <w:rPr>
       <w:rFonts w:ascii="Times New Roman" w:eastAsia="Times New Roman" w:hAnsi="Times New Roman" w:cs="Times New Roman"/>
       <w:b/>
@@ -1606,7 +1606,7 @@
     <w:basedOn w:val="DefaultParagraphFont"/>
     <w:link w:val="Heading2"/>
     <w:uiPriority w:val="9"/>
-    <w:rsid w:val="00EC150B"/>
+    <w:rsid w:val="00850123"/>
     <w:rPr>
       <w:rFonts w:ascii="Times New Roman" w:eastAsia="Times New Roman" w:hAnsi="Times New Roman" w:cs="Times New Roman"/>
       <w:b/>
@@ -1621,7 +1621,7 @@
     <w:uiPriority w:val="99"/>
     <w:semiHidden/>
     <w:unhideWhenUsed/>
-    <w:rsid w:val="00EC150B"/>
+    <w:rsid w:val="00850123"/>
     <w:pPr>
       <w:spacing w:before="100" w:beforeAutospacing="1" w:after="100" w:afterAutospacing="1" w:line="240" w:lineRule="auto"/>
     </w:pPr>
@@ -1637,7 +1637,7 @@
     <w:uiPriority w:val="99"/>
     <w:semiHidden/>
     <w:unhideWhenUsed/>
-    <w:rsid w:val="00EC150B"/>
+    <w:rsid w:val="00850123"/>
     <w:rPr>
       <w:color w:val="0000FF"/>
       <w:u w:val="single"/>
@@ -1649,7 +1649,7 @@
     <w:uiPriority w:val="99"/>
     <w:semiHidden/>
     <w:unhideWhenUsed/>
-    <w:rsid w:val="00EC150B"/>
+    <w:rsid w:val="00850123"/>
     <w:rPr>
       <w:rFonts w:ascii="Courier New" w:eastAsia="Times New Roman" w:hAnsi="Courier New" w:cs="Courier New"/>
       <w:sz w:val="20"/>

</xml_diff>